<commit_message>
Avance 2 Manual Técnico
</commit_message>
<xml_diff>
--- a/Documentacion/9. Manual Tecnico/DOC_Manual Tecnico.docx
+++ b/Documentacion/9. Manual Tecnico/DOC_Manual Tecnico.docx
@@ -1,6 +1,6 @@
 
 <file path=word/document.xml><?xml version="1.0" encoding="utf-8"?>
-<w:document xmlns:wpc="http://schemas.microsoft.com/office/word/2010/wordprocessingCanvas" xmlns:cx="http://schemas.microsoft.com/office/drawing/2014/chartex" xmlns:cx1="http://schemas.microsoft.com/office/drawing/2015/9/8/chartex" xmlns:cx2="http://schemas.microsoft.com/office/drawing/2015/10/21/chartex" xmlns:cx3="http://schemas.microsoft.com/office/drawing/2016/5/9/chartex" xmlns:cx4="http://schemas.microsoft.com/office/drawing/2016/5/10/chartex" xmlns:cx5="http://schemas.microsoft.com/office/drawing/2016/5/11/chartex" xmlns:cx6="http://schemas.microsoft.com/office/drawing/2016/5/12/chartex" xmlns:cx7="http://schemas.microsoft.com/office/drawing/2016/5/13/chartex" xmlns:cx8="http://schemas.microsoft.com/office/drawing/2016/5/14/chartex" xmlns:mc="http://schemas.openxmlformats.org/markup-compatibility/2006" xmlns:aink="http://schemas.microsoft.com/office/drawing/2016/ink" xmlns:am3d="http://schemas.microsoft.com/office/drawing/2017/model3d" xmlns:o="urn:schemas-microsoft-com:office:office" xmlns:r="http://schemas.openxmlformats.org/officeDocument/2006/relationships" xmlns:m="http://schemas.openxmlformats.org/officeDocument/2006/math" xmlns:v="urn:schemas-microsoft-com:vml" xmlns:wp14="http://schemas.microsoft.com/office/word/2010/wordprocessingDrawing" xmlns:wp="http://schemas.openxmlformats.org/drawingml/2006/wordprocessingDrawing" xmlns:w10="urn:schemas-microsoft-com:office:word" xmlns:w="http://schemas.openxmlformats.org/wordprocessingml/2006/main" xmlns:w14="http://schemas.microsoft.com/office/word/2010/wordml" xmlns:w15="http://schemas.microsoft.com/office/word/2012/wordml" xmlns:w16cex="http://schemas.microsoft.com/office/word/2018/wordml/cex" xmlns:w16cid="http://schemas.microsoft.com/office/word/2016/wordml/cid" xmlns:w16="http://schemas.microsoft.com/office/word/2018/wordml" xmlns:w16se="http://schemas.microsoft.com/office/word/2015/wordml/symex" xmlns:wpg="http://schemas.microsoft.com/office/word/2010/wordprocessingGroup" xmlns:wpi="http://schemas.microsoft.com/office/word/2010/wordprocessingInk" xmlns:wne="http://schemas.microsoft.com/office/word/2006/wordml" xmlns:wps="http://schemas.microsoft.com/office/word/2010/wordprocessingShape" mc:Ignorable="w14 w15 w16se w16cid w16 w16cex wp14">
+<w:document xmlns:wpc="http://schemas.microsoft.com/office/word/2010/wordprocessingCanvas" xmlns:cx="http://schemas.microsoft.com/office/drawing/2014/chartex" xmlns:cx1="http://schemas.microsoft.com/office/drawing/2015/9/8/chartex" xmlns:cx2="http://schemas.microsoft.com/office/drawing/2015/10/21/chartex" xmlns:cx3="http://schemas.microsoft.com/office/drawing/2016/5/9/chartex" xmlns:cx4="http://schemas.microsoft.com/office/drawing/2016/5/10/chartex" xmlns:cx5="http://schemas.microsoft.com/office/drawing/2016/5/11/chartex" xmlns:cx6="http://schemas.microsoft.com/office/drawing/2016/5/12/chartex" xmlns:cx7="http://schemas.microsoft.com/office/drawing/2016/5/13/chartex" xmlns:cx8="http://schemas.microsoft.com/office/drawing/2016/5/14/chartex" xmlns:mc="http://schemas.openxmlformats.org/markup-compatibility/2006" xmlns:aink="http://schemas.microsoft.com/office/drawing/2016/ink" xmlns:am3d="http://schemas.microsoft.com/office/drawing/2017/model3d" xmlns:o="urn:schemas-microsoft-com:office:office" xmlns:r="http://schemas.openxmlformats.org/officeDocument/2006/relationships" xmlns:m="http://schemas.openxmlformats.org/officeDocument/2006/math" xmlns:v="urn:schemas-microsoft-com:vml" xmlns:wp14="http://schemas.microsoft.com/office/word/2010/wordprocessingDrawing" xmlns:wp="http://schemas.openxmlformats.org/drawingml/2006/wordprocessingDrawing" xmlns:w10="urn:schemas-microsoft-com:office:word" xmlns:w="http://schemas.openxmlformats.org/wordprocessingml/2006/main" xmlns:w14="http://schemas.microsoft.com/office/word/2010/wordml" xmlns:w15="http://schemas.microsoft.com/office/word/2012/wordml" xmlns:w16cid="http://schemas.microsoft.com/office/word/2016/wordml/cid" xmlns:w16se="http://schemas.microsoft.com/office/word/2015/wordml/symex" xmlns:wpg="http://schemas.microsoft.com/office/word/2010/wordprocessingGroup" xmlns:wpi="http://schemas.microsoft.com/office/word/2010/wordprocessingInk" xmlns:wne="http://schemas.microsoft.com/office/word/2006/wordml" xmlns:wps="http://schemas.microsoft.com/office/word/2010/wordprocessingShape" mc:Ignorable="w14 w15 w16se w16cid wp14">
   <w:body>
     <w:p>
       <w:pPr>
@@ -2415,6 +2415,7 @@
           <w:rFonts w:ascii="Arial" w:eastAsia="Arial" w:hAnsi="Arial" w:cs="Arial"/>
           <w:color w:val="000000" w:themeColor="text1"/>
         </w:rPr>
+        <w:lastRenderedPageBreak/>
         <w:t>Mostrar información y seguimientos de las áreas consideradas como foco de contagio en la localidad del usuario de la aplicación.</w:t>
       </w:r>
     </w:p>
@@ -2750,6 +2751,7 @@
           <w:sz w:val="24"/>
           <w:szCs w:val="24"/>
         </w:rPr>
+        <w:lastRenderedPageBreak/>
         <w:t>ANALISIS</w:t>
       </w:r>
       <w:bookmarkEnd w:id="4"/>
@@ -3510,6 +3512,7 @@
               <w:rPr>
                 <w:rFonts w:ascii="Arial" w:eastAsia="Arial" w:hAnsi="Arial" w:cs="Arial"/>
               </w:rPr>
+              <w:lastRenderedPageBreak/>
               <w:t>Se visualizará información general y síntomas.</w:t>
             </w:r>
           </w:p>
@@ -3543,6 +3546,7 @@
               <w:rPr>
                 <w:rFonts w:ascii="Arial" w:eastAsia="Arial" w:hAnsi="Arial" w:cs="Arial"/>
               </w:rPr>
+              <w:lastRenderedPageBreak/>
               <w:t>MEDIO</w:t>
             </w:r>
           </w:p>
@@ -4137,6 +4141,7 @@
                 <w:rFonts w:ascii="Arial" w:eastAsia="Arial" w:hAnsi="Arial" w:cs="Arial"/>
                 <w:b/>
               </w:rPr>
+              <w:lastRenderedPageBreak/>
               <w:t>REPORTES</w:t>
             </w:r>
           </w:p>
@@ -5240,6 +5245,7 @@
           <w:sz w:val="24"/>
           <w:szCs w:val="24"/>
         </w:rPr>
+        <w:lastRenderedPageBreak/>
         <w:t>Diagrama de Casos de Uso</w:t>
       </w:r>
     </w:p>
@@ -5311,8 +5317,8 @@
     </w:p>
     <w:p>
       <w:pPr>
-        <w:spacing w:line="360" w:lineRule="auto"/>
-        <w:jc w:val="both"/>
+        <w:pStyle w:val="Prrafodelista"/>
+        <w:jc w:val="center"/>
         <w:rPr>
           <w:rFonts w:ascii="Arial" w:eastAsia="Arial" w:hAnsi="Arial" w:cs="Arial"/>
           <w:color w:val="000000" w:themeColor="text1"/>
@@ -5359,26 +5365,14 @@
           <w:szCs w:val="24"/>
         </w:rPr>
       </w:pPr>
-    </w:p>
-    <w:p>
-      <w:pPr>
-        <w:spacing w:line="360" w:lineRule="auto"/>
-        <w:jc w:val="both"/>
-        <w:rPr>
-          <w:rFonts w:ascii="Arial" w:eastAsia="Arial" w:hAnsi="Arial" w:cs="Arial"/>
-          <w:color w:val="000000" w:themeColor="text1"/>
-          <w:sz w:val="24"/>
-          <w:szCs w:val="24"/>
-        </w:rPr>
-      </w:pPr>
       <w:r>
         <w:rPr>
           <w:noProof/>
         </w:rPr>
         <w:drawing>
-          <wp:inline distT="0" distB="0" distL="0" distR="0" wp14:anchorId="5CC96D98" wp14:editId="26E0922D">
-            <wp:extent cx="5399501" cy="2313617"/>
-            <wp:effectExtent l="0" t="0" r="0" b="0"/>
+          <wp:inline distT="0" distB="0" distL="0" distR="0" wp14:anchorId="28CB4360" wp14:editId="4B616814">
+            <wp:extent cx="4924425" cy="2110053"/>
+            <wp:effectExtent l="0" t="0" r="0" b="5080"/>
             <wp:docPr id="3" name="Imagen 3"/>
             <wp:cNvGraphicFramePr>
               <a:graphicFrameLocks xmlns:a="http://schemas.openxmlformats.org/drawingml/2006/main" noChangeAspect="1"/>
@@ -5398,7 +5392,7 @@
                   <pic:spPr bwMode="auto">
                     <a:xfrm>
                       <a:off x="0" y="0"/>
-                      <a:ext cx="5400040" cy="2313848"/>
+                      <a:ext cx="4928183" cy="2111663"/>
                     </a:xfrm>
                     <a:prstGeom prst="rect">
                       <a:avLst/>
@@ -5421,44 +5415,7 @@
     </w:p>
     <w:p>
       <w:pPr>
-        <w:pStyle w:val="Ttulo2"/>
-        <w:numPr>
-          <w:ilvl w:val="0"/>
-          <w:numId w:val="23"/>
-        </w:numPr>
-        <w:rPr>
-          <w:rFonts w:ascii="Arial" w:eastAsia="Arial" w:hAnsi="Arial" w:cs="Arial"/>
-          <w:b w:val="0"/>
-          <w:color w:val="000000"/>
-          <w:sz w:val="24"/>
-          <w:szCs w:val="24"/>
-        </w:rPr>
-      </w:pPr>
-      <w:bookmarkStart w:id="8" w:name="_Toc43973229"/>
-      <w:r>
-        <w:rPr>
-          <w:rFonts w:ascii="Arial" w:eastAsia="Arial" w:hAnsi="Arial" w:cs="Arial"/>
-          <w:color w:val="000000"/>
-          <w:sz w:val="24"/>
-          <w:szCs w:val="24"/>
-        </w:rPr>
-        <w:t>PROGRAMAS</w:t>
-      </w:r>
-      <w:bookmarkEnd w:id="8"/>
-    </w:p>
-    <w:p>
-      <w:pPr>
-        <w:jc w:val="both"/>
-        <w:rPr>
-          <w:rFonts w:ascii="Arial" w:eastAsia="Arial" w:hAnsi="Arial" w:cs="Arial"/>
-          <w:color w:val="000000"/>
-          <w:sz w:val="24"/>
-          <w:szCs w:val="24"/>
-        </w:rPr>
-      </w:pPr>
-    </w:p>
-    <w:p>
-      <w:pPr>
+        <w:pStyle w:val="Prrafodelista"/>
         <w:spacing w:line="360" w:lineRule="auto"/>
         <w:jc w:val="both"/>
         <w:rPr>
@@ -5468,141 +5425,6 @@
           <w:szCs w:val="24"/>
         </w:rPr>
       </w:pPr>
-      <w:r>
-        <w:rPr>
-          <w:rFonts w:ascii="Arial" w:eastAsia="Arial" w:hAnsi="Arial" w:cs="Arial"/>
-          <w:color w:val="000000" w:themeColor="text1"/>
-          <w:sz w:val="24"/>
-          <w:szCs w:val="24"/>
-        </w:rPr>
-        <w:t xml:space="preserve">La </w:t>
-      </w:r>
-      <w:r>
-        <w:rPr>
-          <w:rFonts w:ascii="Arial" w:eastAsia="Arial" w:hAnsi="Arial" w:cs="Arial"/>
-          <w:color w:val="000000" w:themeColor="text1"/>
-          <w:sz w:val="24"/>
-          <w:szCs w:val="24"/>
-        </w:rPr>
-        <w:t xml:space="preserve">Aplicación Móvil </w:t>
-      </w:r>
-      <w:r>
-        <w:rPr>
-          <w:rFonts w:ascii="Arial" w:eastAsia="Arial" w:hAnsi="Arial" w:cs="Arial"/>
-          <w:color w:val="000000" w:themeColor="text1"/>
-          <w:sz w:val="24"/>
-          <w:szCs w:val="24"/>
-        </w:rPr>
-        <w:t>p</w:t>
-      </w:r>
-      <w:r>
-        <w:rPr>
-          <w:rFonts w:ascii="Arial" w:eastAsia="Arial" w:hAnsi="Arial" w:cs="Arial"/>
-          <w:color w:val="000000" w:themeColor="text1"/>
-          <w:sz w:val="24"/>
-          <w:szCs w:val="24"/>
-        </w:rPr>
-        <w:t xml:space="preserve">ara </w:t>
-      </w:r>
-      <w:r>
-        <w:rPr>
-          <w:rFonts w:ascii="Arial" w:eastAsia="Arial" w:hAnsi="Arial" w:cs="Arial"/>
-          <w:color w:val="000000" w:themeColor="text1"/>
-          <w:sz w:val="24"/>
-          <w:szCs w:val="24"/>
-        </w:rPr>
-        <w:t>e</w:t>
-      </w:r>
-      <w:r>
-        <w:rPr>
-          <w:rFonts w:ascii="Arial" w:eastAsia="Arial" w:hAnsi="Arial" w:cs="Arial"/>
-          <w:color w:val="000000" w:themeColor="text1"/>
-          <w:sz w:val="24"/>
-          <w:szCs w:val="24"/>
-        </w:rPr>
-        <w:t xml:space="preserve">l Seguimiento Mundial </w:t>
-      </w:r>
-      <w:r>
-        <w:rPr>
-          <w:rFonts w:ascii="Arial" w:eastAsia="Arial" w:hAnsi="Arial" w:cs="Arial"/>
-          <w:color w:val="000000" w:themeColor="text1"/>
-          <w:sz w:val="24"/>
-          <w:szCs w:val="24"/>
-        </w:rPr>
-        <w:t>d</w:t>
-      </w:r>
-      <w:r>
-        <w:rPr>
-          <w:rFonts w:ascii="Arial" w:eastAsia="Arial" w:hAnsi="Arial" w:cs="Arial"/>
-          <w:color w:val="000000" w:themeColor="text1"/>
-          <w:sz w:val="24"/>
-          <w:szCs w:val="24"/>
-        </w:rPr>
-        <w:t xml:space="preserve">e Casos </w:t>
-      </w:r>
-      <w:r>
-        <w:rPr>
-          <w:rFonts w:ascii="Arial" w:eastAsia="Arial" w:hAnsi="Arial" w:cs="Arial"/>
-          <w:color w:val="000000" w:themeColor="text1"/>
-          <w:sz w:val="24"/>
-          <w:szCs w:val="24"/>
-        </w:rPr>
-        <w:t>d</w:t>
-      </w:r>
-      <w:r>
-        <w:rPr>
-          <w:rFonts w:ascii="Arial" w:eastAsia="Arial" w:hAnsi="Arial" w:cs="Arial"/>
-          <w:color w:val="000000" w:themeColor="text1"/>
-          <w:sz w:val="24"/>
-          <w:szCs w:val="24"/>
-        </w:rPr>
-        <w:t xml:space="preserve">e Covid-19 </w:t>
-      </w:r>
-      <w:r>
-        <w:rPr>
-          <w:rFonts w:ascii="Arial" w:eastAsia="Arial" w:hAnsi="Arial" w:cs="Arial"/>
-          <w:color w:val="000000" w:themeColor="text1"/>
-          <w:sz w:val="24"/>
-          <w:szCs w:val="24"/>
-        </w:rPr>
-        <w:t>c</w:t>
-      </w:r>
-      <w:r>
-        <w:rPr>
-          <w:rFonts w:ascii="Arial" w:eastAsia="Arial" w:hAnsi="Arial" w:cs="Arial"/>
-          <w:color w:val="000000" w:themeColor="text1"/>
-          <w:sz w:val="24"/>
-          <w:szCs w:val="24"/>
-        </w:rPr>
-        <w:t xml:space="preserve">on Datos </w:t>
-      </w:r>
-      <w:r>
-        <w:rPr>
-          <w:rFonts w:ascii="Arial" w:eastAsia="Arial" w:hAnsi="Arial" w:cs="Arial"/>
-          <w:color w:val="000000" w:themeColor="text1"/>
-          <w:sz w:val="24"/>
-          <w:szCs w:val="24"/>
-        </w:rPr>
-        <w:t>e</w:t>
-      </w:r>
-      <w:r>
-        <w:rPr>
-          <w:rFonts w:ascii="Arial" w:eastAsia="Arial" w:hAnsi="Arial" w:cs="Arial"/>
-          <w:color w:val="000000" w:themeColor="text1"/>
-          <w:sz w:val="24"/>
-          <w:szCs w:val="24"/>
-        </w:rPr>
-        <w:t>n Tiempo Real</w:t>
-      </w:r>
-      <w:r>
-        <w:rPr>
-          <w:rFonts w:ascii="Arial" w:eastAsia="Arial" w:hAnsi="Arial" w:cs="Arial"/>
-          <w:color w:val="000000" w:themeColor="text1"/>
-          <w:sz w:val="24"/>
-          <w:szCs w:val="24"/>
-        </w:rPr>
-        <w:t xml:space="preserve"> contempla lo siguiente:</w:t>
-      </w:r>
     </w:p>
     <w:p>
       <w:pPr>
@@ -5620,6 +5442,555 @@
           <w:szCs w:val="24"/>
         </w:rPr>
       </w:pPr>
+      <w:r>
+        <w:rPr>
+          <w:rFonts w:ascii="Arial" w:eastAsia="Arial" w:hAnsi="Arial" w:cs="Arial"/>
+          <w:color w:val="000000" w:themeColor="text1"/>
+          <w:sz w:val="24"/>
+          <w:szCs w:val="24"/>
+        </w:rPr>
+        <w:t>Prototipos del aplicativo</w:t>
+      </w:r>
+    </w:p>
+    <w:p>
+      <w:pPr>
+        <w:pStyle w:val="Prrafodelista"/>
+        <w:spacing w:line="360" w:lineRule="auto"/>
+        <w:jc w:val="both"/>
+        <w:rPr>
+          <w:rFonts w:ascii="Arial" w:eastAsia="Arial" w:hAnsi="Arial" w:cs="Arial"/>
+          <w:color w:val="000000" w:themeColor="text1"/>
+          <w:sz w:val="24"/>
+          <w:szCs w:val="24"/>
+        </w:rPr>
+      </w:pPr>
+    </w:p>
+    <w:p>
+      <w:pPr>
+        <w:pStyle w:val="Prrafodelista"/>
+        <w:spacing w:line="360" w:lineRule="auto"/>
+        <w:jc w:val="both"/>
+        <w:rPr>
+          <w:rFonts w:ascii="Arial" w:eastAsia="Arial" w:hAnsi="Arial" w:cs="Arial"/>
+          <w:color w:val="000000" w:themeColor="text1"/>
+          <w:sz w:val="24"/>
+          <w:szCs w:val="24"/>
+        </w:rPr>
+      </w:pPr>
+      <w:r>
+        <w:drawing>
+          <wp:inline distT="0" distB="0" distL="0" distR="0" wp14:anchorId="6878D0AB" wp14:editId="47829311">
+            <wp:extent cx="3705225" cy="3660571"/>
+            <wp:effectExtent l="0" t="0" r="0" b="0"/>
+            <wp:docPr id="27" name="Imagen 27"/>
+            <wp:cNvGraphicFramePr>
+              <a:graphicFrameLocks xmlns:a="http://schemas.openxmlformats.org/drawingml/2006/main" noChangeAspect="1"/>
+            </wp:cNvGraphicFramePr>
+            <a:graphic xmlns:a="http://schemas.openxmlformats.org/drawingml/2006/main">
+              <a:graphicData uri="http://schemas.openxmlformats.org/drawingml/2006/picture">
+                <pic:pic xmlns:pic="http://schemas.openxmlformats.org/drawingml/2006/picture">
+                  <pic:nvPicPr>
+                    <pic:cNvPr id="0" name="Picture 1"/>
+                    <pic:cNvPicPr>
+                      <a:picLocks noChangeAspect="1" noChangeArrowheads="1"/>
+                    </pic:cNvPicPr>
+                  </pic:nvPicPr>
+                  <pic:blipFill rotWithShape="1">
+                    <a:blip r:embed="rId12" cstate="print">
+                      <a:extLst>
+                        <a:ext uri="{28A0092B-C50C-407E-A947-70E740481C1C}">
+                          <a14:useLocalDpi xmlns:a14="http://schemas.microsoft.com/office/drawing/2010/main" val="0"/>
+                        </a:ext>
+                      </a:extLst>
+                    </a:blip>
+                    <a:srcRect b="40343"/>
+                    <a:stretch/>
+                  </pic:blipFill>
+                  <pic:spPr bwMode="auto">
+                    <a:xfrm>
+                      <a:off x="0" y="0"/>
+                      <a:ext cx="3719334" cy="3674510"/>
+                    </a:xfrm>
+                    <a:prstGeom prst="rect">
+                      <a:avLst/>
+                    </a:prstGeom>
+                    <a:noFill/>
+                    <a:ln>
+                      <a:noFill/>
+                    </a:ln>
+                    <a:extLst>
+                      <a:ext uri="{53640926-AAD7-44D8-BBD7-CCE9431645EC}">
+                        <a14:shadowObscured xmlns:a14="http://schemas.microsoft.com/office/drawing/2010/main"/>
+                      </a:ext>
+                    </a:extLst>
+                  </pic:spPr>
+                </pic:pic>
+              </a:graphicData>
+            </a:graphic>
+          </wp:inline>
+        </w:drawing>
+      </w:r>
+    </w:p>
+    <w:p>
+      <w:pPr>
+        <w:pStyle w:val="Prrafodelista"/>
+        <w:spacing w:line="360" w:lineRule="auto"/>
+        <w:jc w:val="both"/>
+        <w:rPr>
+          <w:rFonts w:ascii="Arial" w:eastAsia="Arial" w:hAnsi="Arial" w:cs="Arial"/>
+          <w:color w:val="000000" w:themeColor="text1"/>
+          <w:sz w:val="24"/>
+          <w:szCs w:val="24"/>
+        </w:rPr>
+      </w:pPr>
+      <w:r>
+        <w:drawing>
+          <wp:inline distT="0" distB="0" distL="0" distR="0" wp14:anchorId="28447B8F" wp14:editId="114B99C3">
+            <wp:extent cx="3633195" cy="3524250"/>
+            <wp:effectExtent l="0" t="0" r="0" b="0"/>
+            <wp:docPr id="28" name="Imagen 28"/>
+            <wp:cNvGraphicFramePr>
+              <a:graphicFrameLocks xmlns:a="http://schemas.openxmlformats.org/drawingml/2006/main" noChangeAspect="1"/>
+            </wp:cNvGraphicFramePr>
+            <a:graphic xmlns:a="http://schemas.openxmlformats.org/drawingml/2006/main">
+              <a:graphicData uri="http://schemas.openxmlformats.org/drawingml/2006/picture">
+                <pic:pic xmlns:pic="http://schemas.openxmlformats.org/drawingml/2006/picture">
+                  <pic:nvPicPr>
+                    <pic:cNvPr id="0" name="Picture 2"/>
+                    <pic:cNvPicPr>
+                      <a:picLocks noChangeAspect="1" noChangeArrowheads="1"/>
+                    </pic:cNvPicPr>
+                  </pic:nvPicPr>
+                  <pic:blipFill>
+                    <a:blip r:embed="rId13" cstate="print">
+                      <a:extLst>
+                        <a:ext uri="{28A0092B-C50C-407E-A947-70E740481C1C}">
+                          <a14:useLocalDpi xmlns:a14="http://schemas.microsoft.com/office/drawing/2010/main" val="0"/>
+                        </a:ext>
+                      </a:extLst>
+                    </a:blip>
+                    <a:srcRect/>
+                    <a:stretch>
+                      <a:fillRect/>
+                    </a:stretch>
+                  </pic:blipFill>
+                  <pic:spPr bwMode="auto">
+                    <a:xfrm>
+                      <a:off x="0" y="0"/>
+                      <a:ext cx="3660721" cy="3550950"/>
+                    </a:xfrm>
+                    <a:prstGeom prst="rect">
+                      <a:avLst/>
+                    </a:prstGeom>
+                    <a:noFill/>
+                    <a:ln>
+                      <a:noFill/>
+                    </a:ln>
+                  </pic:spPr>
+                </pic:pic>
+              </a:graphicData>
+            </a:graphic>
+          </wp:inline>
+        </w:drawing>
+      </w:r>
+    </w:p>
+    <w:p>
+      <w:pPr>
+        <w:pStyle w:val="Prrafodelista"/>
+        <w:spacing w:line="360" w:lineRule="auto"/>
+        <w:jc w:val="both"/>
+        <w:rPr>
+          <w:rFonts w:ascii="Arial" w:eastAsia="Arial" w:hAnsi="Arial" w:cs="Arial"/>
+          <w:color w:val="000000" w:themeColor="text1"/>
+          <w:sz w:val="24"/>
+          <w:szCs w:val="24"/>
+        </w:rPr>
+      </w:pPr>
+    </w:p>
+    <w:p>
+      <w:pPr>
+        <w:pStyle w:val="Prrafodelista"/>
+        <w:spacing w:line="360" w:lineRule="auto"/>
+        <w:jc w:val="both"/>
+        <w:rPr>
+          <w:rFonts w:ascii="Arial" w:eastAsia="Arial" w:hAnsi="Arial" w:cs="Arial"/>
+          <w:color w:val="000000" w:themeColor="text1"/>
+          <w:sz w:val="24"/>
+          <w:szCs w:val="24"/>
+        </w:rPr>
+      </w:pPr>
+    </w:p>
+    <w:p>
+      <w:pPr>
+        <w:pStyle w:val="Prrafodelista"/>
+        <w:spacing w:line="360" w:lineRule="auto"/>
+        <w:jc w:val="both"/>
+        <w:rPr>
+          <w:rFonts w:ascii="Arial" w:eastAsia="Arial" w:hAnsi="Arial" w:cs="Arial"/>
+          <w:color w:val="000000" w:themeColor="text1"/>
+          <w:sz w:val="24"/>
+          <w:szCs w:val="24"/>
+        </w:rPr>
+      </w:pPr>
+      <w:r>
+        <w:drawing>
+          <wp:inline distT="0" distB="0" distL="0" distR="0" wp14:anchorId="03E468A9" wp14:editId="6340D8CE">
+            <wp:extent cx="3590925" cy="3651220"/>
+            <wp:effectExtent l="0" t="0" r="0" b="6985"/>
+            <wp:docPr id="29" name="Imagen 29"/>
+            <wp:cNvGraphicFramePr>
+              <a:graphicFrameLocks xmlns:a="http://schemas.openxmlformats.org/drawingml/2006/main" noChangeAspect="1"/>
+            </wp:cNvGraphicFramePr>
+            <a:graphic xmlns:a="http://schemas.openxmlformats.org/drawingml/2006/main">
+              <a:graphicData uri="http://schemas.openxmlformats.org/drawingml/2006/picture">
+                <pic:pic xmlns:pic="http://schemas.openxmlformats.org/drawingml/2006/picture">
+                  <pic:nvPicPr>
+                    <pic:cNvPr id="0" name="Picture 3"/>
+                    <pic:cNvPicPr>
+                      <a:picLocks noChangeAspect="1" noChangeArrowheads="1"/>
+                    </pic:cNvPicPr>
+                  </pic:nvPicPr>
+                  <pic:blipFill rotWithShape="1">
+                    <a:blip r:embed="rId14" cstate="print">
+                      <a:extLst>
+                        <a:ext uri="{28A0092B-C50C-407E-A947-70E740481C1C}">
+                          <a14:useLocalDpi xmlns:a14="http://schemas.microsoft.com/office/drawing/2010/main" val="0"/>
+                        </a:ext>
+                      </a:extLst>
+                    </a:blip>
+                    <a:srcRect r="5457" b="4709"/>
+                    <a:stretch/>
+                  </pic:blipFill>
+                  <pic:spPr bwMode="auto">
+                    <a:xfrm>
+                      <a:off x="0" y="0"/>
+                      <a:ext cx="3611796" cy="3672442"/>
+                    </a:xfrm>
+                    <a:prstGeom prst="rect">
+                      <a:avLst/>
+                    </a:prstGeom>
+                    <a:noFill/>
+                    <a:ln>
+                      <a:noFill/>
+                    </a:ln>
+                    <a:extLst>
+                      <a:ext uri="{53640926-AAD7-44D8-BBD7-CCE9431645EC}">
+                        <a14:shadowObscured xmlns:a14="http://schemas.microsoft.com/office/drawing/2010/main"/>
+                      </a:ext>
+                    </a:extLst>
+                  </pic:spPr>
+                </pic:pic>
+              </a:graphicData>
+            </a:graphic>
+          </wp:inline>
+        </w:drawing>
+      </w:r>
+    </w:p>
+    <w:p>
+      <w:pPr>
+        <w:pStyle w:val="Prrafodelista"/>
+        <w:spacing w:line="360" w:lineRule="auto"/>
+        <w:jc w:val="both"/>
+        <w:rPr>
+          <w:rFonts w:ascii="Arial" w:eastAsia="Arial" w:hAnsi="Arial" w:cs="Arial"/>
+          <w:color w:val="000000" w:themeColor="text1"/>
+          <w:sz w:val="24"/>
+          <w:szCs w:val="24"/>
+        </w:rPr>
+      </w:pPr>
+    </w:p>
+    <w:p>
+      <w:pPr>
+        <w:pStyle w:val="Prrafodelista"/>
+        <w:spacing w:line="360" w:lineRule="auto"/>
+        <w:jc w:val="both"/>
+      </w:pPr>
+    </w:p>
+    <w:p>
+      <w:pPr>
+        <w:pStyle w:val="Prrafodelista"/>
+        <w:spacing w:line="360" w:lineRule="auto"/>
+        <w:jc w:val="both"/>
+        <w:rPr>
+          <w:rFonts w:ascii="Arial" w:eastAsia="Arial" w:hAnsi="Arial" w:cs="Arial"/>
+          <w:color w:val="000000" w:themeColor="text1"/>
+          <w:sz w:val="24"/>
+          <w:szCs w:val="24"/>
+        </w:rPr>
+      </w:pPr>
+      <w:r>
+        <w:drawing>
+          <wp:inline distT="0" distB="0" distL="0" distR="0" wp14:anchorId="1C22F018" wp14:editId="4E5CF7C9">
+            <wp:extent cx="3579331" cy="3429000"/>
+            <wp:effectExtent l="0" t="0" r="2540" b="0"/>
+            <wp:docPr id="32" name="Imagen 32"/>
+            <wp:cNvGraphicFramePr>
+              <a:graphicFrameLocks xmlns:a="http://schemas.openxmlformats.org/drawingml/2006/main" noChangeAspect="1"/>
+            </wp:cNvGraphicFramePr>
+            <a:graphic xmlns:a="http://schemas.openxmlformats.org/drawingml/2006/main">
+              <a:graphicData uri="http://schemas.openxmlformats.org/drawingml/2006/picture">
+                <pic:pic xmlns:pic="http://schemas.openxmlformats.org/drawingml/2006/picture">
+                  <pic:nvPicPr>
+                    <pic:cNvPr id="1" name=""/>
+                    <pic:cNvPicPr/>
+                  </pic:nvPicPr>
+                  <pic:blipFill>
+                    <a:blip r:embed="rId15"/>
+                    <a:stretch>
+                      <a:fillRect/>
+                    </a:stretch>
+                  </pic:blipFill>
+                  <pic:spPr>
+                    <a:xfrm>
+                      <a:off x="0" y="0"/>
+                      <a:ext cx="3596891" cy="3445822"/>
+                    </a:xfrm>
+                    <a:prstGeom prst="rect">
+                      <a:avLst/>
+                    </a:prstGeom>
+                  </pic:spPr>
+                </pic:pic>
+              </a:graphicData>
+            </a:graphic>
+          </wp:inline>
+        </w:drawing>
+      </w:r>
+    </w:p>
+    <w:p>
+      <w:pPr>
+        <w:pStyle w:val="Prrafodelista"/>
+        <w:spacing w:line="360" w:lineRule="auto"/>
+        <w:jc w:val="both"/>
+        <w:rPr>
+          <w:rFonts w:ascii="Arial" w:eastAsia="Arial" w:hAnsi="Arial" w:cs="Arial"/>
+          <w:color w:val="000000" w:themeColor="text1"/>
+          <w:sz w:val="24"/>
+          <w:szCs w:val="24"/>
+        </w:rPr>
+      </w:pPr>
+    </w:p>
+    <w:p>
+      <w:pPr>
+        <w:pStyle w:val="Prrafodelista"/>
+        <w:spacing w:line="360" w:lineRule="auto"/>
+        <w:jc w:val="both"/>
+        <w:rPr>
+          <w:rFonts w:ascii="Arial" w:eastAsia="Arial" w:hAnsi="Arial" w:cs="Arial"/>
+          <w:color w:val="000000" w:themeColor="text1"/>
+          <w:sz w:val="24"/>
+          <w:szCs w:val="24"/>
+        </w:rPr>
+      </w:pPr>
+      <w:r>
+        <w:lastRenderedPageBreak/>
+        <w:drawing>
+          <wp:inline distT="0" distB="0" distL="0" distR="0" wp14:anchorId="093CD037" wp14:editId="6C21BDD7">
+            <wp:extent cx="3831926" cy="3571875"/>
+            <wp:effectExtent l="0" t="0" r="0" b="0"/>
+            <wp:docPr id="35" name="Imagen 35"/>
+            <wp:cNvGraphicFramePr>
+              <a:graphicFrameLocks xmlns:a="http://schemas.openxmlformats.org/drawingml/2006/main" noChangeAspect="1"/>
+            </wp:cNvGraphicFramePr>
+            <a:graphic xmlns:a="http://schemas.openxmlformats.org/drawingml/2006/main">
+              <a:graphicData uri="http://schemas.openxmlformats.org/drawingml/2006/picture">
+                <pic:pic xmlns:pic="http://schemas.openxmlformats.org/drawingml/2006/picture">
+                  <pic:nvPicPr>
+                    <pic:cNvPr id="1" name=""/>
+                    <pic:cNvPicPr/>
+                  </pic:nvPicPr>
+                  <pic:blipFill>
+                    <a:blip r:embed="rId16"/>
+                    <a:stretch>
+                      <a:fillRect/>
+                    </a:stretch>
+                  </pic:blipFill>
+                  <pic:spPr>
+                    <a:xfrm>
+                      <a:off x="0" y="0"/>
+                      <a:ext cx="3847976" cy="3586836"/>
+                    </a:xfrm>
+                    <a:prstGeom prst="rect">
+                      <a:avLst/>
+                    </a:prstGeom>
+                  </pic:spPr>
+                </pic:pic>
+              </a:graphicData>
+            </a:graphic>
+          </wp:inline>
+        </w:drawing>
+      </w:r>
+    </w:p>
+    <w:p>
+      <w:pPr>
+        <w:pStyle w:val="Prrafodelista"/>
+        <w:spacing w:line="360" w:lineRule="auto"/>
+        <w:jc w:val="both"/>
+        <w:rPr>
+          <w:rFonts w:ascii="Arial" w:eastAsia="Arial" w:hAnsi="Arial" w:cs="Arial"/>
+          <w:color w:val="000000" w:themeColor="text1"/>
+          <w:sz w:val="24"/>
+          <w:szCs w:val="24"/>
+        </w:rPr>
+      </w:pPr>
+      <w:r>
+        <w:drawing>
+          <wp:inline distT="0" distB="0" distL="0" distR="0" wp14:anchorId="64499C2B" wp14:editId="5FF95D34">
+            <wp:extent cx="3876675" cy="4296722"/>
+            <wp:effectExtent l="0" t="0" r="0" b="8890"/>
+            <wp:docPr id="36" name="Imagen 36"/>
+            <wp:cNvGraphicFramePr>
+              <a:graphicFrameLocks xmlns:a="http://schemas.openxmlformats.org/drawingml/2006/main" noChangeAspect="1"/>
+            </wp:cNvGraphicFramePr>
+            <a:graphic xmlns:a="http://schemas.openxmlformats.org/drawingml/2006/main">
+              <a:graphicData uri="http://schemas.openxmlformats.org/drawingml/2006/picture">
+                <pic:pic xmlns:pic="http://schemas.openxmlformats.org/drawingml/2006/picture">
+                  <pic:nvPicPr>
+                    <pic:cNvPr id="1" name=""/>
+                    <pic:cNvPicPr/>
+                  </pic:nvPicPr>
+                  <pic:blipFill rotWithShape="1">
+                    <a:blip r:embed="rId17"/>
+                    <a:srcRect t="808" b="1"/>
+                    <a:stretch/>
+                  </pic:blipFill>
+                  <pic:spPr bwMode="auto">
+                    <a:xfrm>
+                      <a:off x="0" y="0"/>
+                      <a:ext cx="3899717" cy="4322261"/>
+                    </a:xfrm>
+                    <a:prstGeom prst="rect">
+                      <a:avLst/>
+                    </a:prstGeom>
+                    <a:ln>
+                      <a:noFill/>
+                    </a:ln>
+                    <a:extLst>
+                      <a:ext uri="{53640926-AAD7-44D8-BBD7-CCE9431645EC}">
+                        <a14:shadowObscured xmlns:a14="http://schemas.microsoft.com/office/drawing/2010/main"/>
+                      </a:ext>
+                    </a:extLst>
+                  </pic:spPr>
+                </pic:pic>
+              </a:graphicData>
+            </a:graphic>
+          </wp:inline>
+        </w:drawing>
+      </w:r>
+    </w:p>
+    <w:p>
+      <w:pPr>
+        <w:pStyle w:val="Prrafodelista"/>
+        <w:spacing w:line="360" w:lineRule="auto"/>
+        <w:jc w:val="both"/>
+        <w:rPr>
+          <w:rFonts w:ascii="Arial" w:eastAsia="Arial" w:hAnsi="Arial" w:cs="Arial"/>
+          <w:color w:val="000000" w:themeColor="text1"/>
+          <w:sz w:val="24"/>
+          <w:szCs w:val="24"/>
+        </w:rPr>
+      </w:pPr>
+      <w:r>
+        <w:lastRenderedPageBreak/>
+        <w:drawing>
+          <wp:inline distT="0" distB="0" distL="0" distR="0" wp14:anchorId="6CB49112" wp14:editId="54A7B667">
+            <wp:extent cx="3777554" cy="3971925"/>
+            <wp:effectExtent l="0" t="0" r="0" b="0"/>
+            <wp:docPr id="37" name="Imagen 37"/>
+            <wp:cNvGraphicFramePr>
+              <a:graphicFrameLocks xmlns:a="http://schemas.openxmlformats.org/drawingml/2006/main" noChangeAspect="1"/>
+            </wp:cNvGraphicFramePr>
+            <a:graphic xmlns:a="http://schemas.openxmlformats.org/drawingml/2006/main">
+              <a:graphicData uri="http://schemas.openxmlformats.org/drawingml/2006/picture">
+                <pic:pic xmlns:pic="http://schemas.openxmlformats.org/drawingml/2006/picture">
+                  <pic:nvPicPr>
+                    <pic:cNvPr id="1" name=""/>
+                    <pic:cNvPicPr/>
+                  </pic:nvPicPr>
+                  <pic:blipFill>
+                    <a:blip r:embed="rId18"/>
+                    <a:stretch>
+                      <a:fillRect/>
+                    </a:stretch>
+                  </pic:blipFill>
+                  <pic:spPr>
+                    <a:xfrm>
+                      <a:off x="0" y="0"/>
+                      <a:ext cx="3799023" cy="3994499"/>
+                    </a:xfrm>
+                    <a:prstGeom prst="rect">
+                      <a:avLst/>
+                    </a:prstGeom>
+                  </pic:spPr>
+                </pic:pic>
+              </a:graphicData>
+            </a:graphic>
+          </wp:inline>
+        </w:drawing>
+      </w:r>
+    </w:p>
+    <w:p>
+      <w:pPr>
+        <w:pStyle w:val="Prrafodelista"/>
+        <w:spacing w:line="360" w:lineRule="auto"/>
+        <w:jc w:val="both"/>
+        <w:rPr>
+          <w:rFonts w:ascii="Arial" w:eastAsia="Arial" w:hAnsi="Arial" w:cs="Arial"/>
+          <w:color w:val="000000" w:themeColor="text1"/>
+          <w:sz w:val="24"/>
+          <w:szCs w:val="24"/>
+        </w:rPr>
+      </w:pPr>
+      <w:r>
+        <w:drawing>
+          <wp:inline distT="0" distB="0" distL="0" distR="0" wp14:anchorId="52872EDF" wp14:editId="7727A294">
+            <wp:extent cx="3862552" cy="4000500"/>
+            <wp:effectExtent l="0" t="0" r="5080" b="0"/>
+            <wp:docPr id="38" name="Imagen 38"/>
+            <wp:cNvGraphicFramePr>
+              <a:graphicFrameLocks xmlns:a="http://schemas.openxmlformats.org/drawingml/2006/main" noChangeAspect="1"/>
+            </wp:cNvGraphicFramePr>
+            <a:graphic xmlns:a="http://schemas.openxmlformats.org/drawingml/2006/main">
+              <a:graphicData uri="http://schemas.openxmlformats.org/drawingml/2006/picture">
+                <pic:pic xmlns:pic="http://schemas.openxmlformats.org/drawingml/2006/picture">
+                  <pic:nvPicPr>
+                    <pic:cNvPr id="1" name=""/>
+                    <pic:cNvPicPr/>
+                  </pic:nvPicPr>
+                  <pic:blipFill>
+                    <a:blip r:embed="rId19"/>
+                    <a:stretch>
+                      <a:fillRect/>
+                    </a:stretch>
+                  </pic:blipFill>
+                  <pic:spPr>
+                    <a:xfrm>
+                      <a:off x="0" y="0"/>
+                      <a:ext cx="3866791" cy="4004890"/>
+                    </a:xfrm>
+                    <a:prstGeom prst="rect">
+                      <a:avLst/>
+                    </a:prstGeom>
+                  </pic:spPr>
+                </pic:pic>
+              </a:graphicData>
+            </a:graphic>
+          </wp:inline>
+        </w:drawing>
+      </w:r>
+    </w:p>
+    <w:p>
+      <w:pPr>
+        <w:spacing w:line="360" w:lineRule="auto"/>
+        <w:jc w:val="both"/>
+        <w:rPr>
+          <w:rFonts w:ascii="Arial" w:eastAsia="Arial" w:hAnsi="Arial" w:cs="Arial"/>
+          <w:color w:val="000000" w:themeColor="text1"/>
+          <w:sz w:val="24"/>
+          <w:szCs w:val="24"/>
+        </w:rPr>
+      </w:pPr>
+      <w:bookmarkStart w:id="8" w:name="_GoBack"/>
+      <w:bookmarkEnd w:id="8"/>
     </w:p>
     <w:p>
       <w:pPr>
@@ -5636,7 +6007,7 @@
           <w:szCs w:val="24"/>
         </w:rPr>
       </w:pPr>
-      <w:bookmarkStart w:id="9" w:name="_Toc43973230"/>
+      <w:bookmarkStart w:id="9" w:name="_Toc43973229"/>
       <w:r>
         <w:rPr>
           <w:rFonts w:ascii="Arial" w:eastAsia="Arial" w:hAnsi="Arial" w:cs="Arial"/>
@@ -5644,7 +6015,8 @@
           <w:sz w:val="24"/>
           <w:szCs w:val="24"/>
         </w:rPr>
-        <w:t>PRUEBAS</w:t>
+        <w:lastRenderedPageBreak/>
+        <w:t>PROGRAMAS</w:t>
       </w:r>
       <w:bookmarkEnd w:id="9"/>
     </w:p>
@@ -5808,6 +6180,11 @@
     </w:p>
     <w:p>
       <w:pPr>
+        <w:pStyle w:val="Prrafodelista"/>
+        <w:numPr>
+          <w:ilvl w:val="0"/>
+          <w:numId w:val="24"/>
+        </w:numPr>
         <w:spacing w:line="360" w:lineRule="auto"/>
         <w:jc w:val="both"/>
         <w:rPr>
@@ -5818,8 +6195,205 @@
         </w:rPr>
       </w:pPr>
     </w:p>
+    <w:p>
+      <w:pPr>
+        <w:pStyle w:val="Ttulo2"/>
+        <w:numPr>
+          <w:ilvl w:val="0"/>
+          <w:numId w:val="23"/>
+        </w:numPr>
+        <w:rPr>
+          <w:rFonts w:ascii="Arial" w:eastAsia="Arial" w:hAnsi="Arial" w:cs="Arial"/>
+          <w:b w:val="0"/>
+          <w:color w:val="000000"/>
+          <w:sz w:val="24"/>
+          <w:szCs w:val="24"/>
+        </w:rPr>
+      </w:pPr>
+      <w:bookmarkStart w:id="10" w:name="_Toc43973230"/>
+      <w:r>
+        <w:rPr>
+          <w:rFonts w:ascii="Arial" w:eastAsia="Arial" w:hAnsi="Arial" w:cs="Arial"/>
+          <w:color w:val="000000"/>
+          <w:sz w:val="24"/>
+          <w:szCs w:val="24"/>
+        </w:rPr>
+        <w:t>PRUEBAS</w:t>
+      </w:r>
+      <w:bookmarkEnd w:id="10"/>
+    </w:p>
+    <w:p>
+      <w:pPr>
+        <w:jc w:val="both"/>
+        <w:rPr>
+          <w:rFonts w:ascii="Arial" w:eastAsia="Arial" w:hAnsi="Arial" w:cs="Arial"/>
+          <w:color w:val="000000"/>
+          <w:sz w:val="24"/>
+          <w:szCs w:val="24"/>
+        </w:rPr>
+      </w:pPr>
+    </w:p>
+    <w:p>
+      <w:pPr>
+        <w:spacing w:line="360" w:lineRule="auto"/>
+        <w:jc w:val="both"/>
+        <w:rPr>
+          <w:rFonts w:ascii="Arial" w:eastAsia="Arial" w:hAnsi="Arial" w:cs="Arial"/>
+          <w:color w:val="000000" w:themeColor="text1"/>
+          <w:sz w:val="24"/>
+          <w:szCs w:val="24"/>
+        </w:rPr>
+      </w:pPr>
+      <w:r>
+        <w:rPr>
+          <w:rFonts w:ascii="Arial" w:eastAsia="Arial" w:hAnsi="Arial" w:cs="Arial"/>
+          <w:color w:val="000000" w:themeColor="text1"/>
+          <w:sz w:val="24"/>
+          <w:szCs w:val="24"/>
+        </w:rPr>
+        <w:t xml:space="preserve">La </w:t>
+      </w:r>
+      <w:r>
+        <w:rPr>
+          <w:rFonts w:ascii="Arial" w:eastAsia="Arial" w:hAnsi="Arial" w:cs="Arial"/>
+          <w:color w:val="000000" w:themeColor="text1"/>
+          <w:sz w:val="24"/>
+          <w:szCs w:val="24"/>
+        </w:rPr>
+        <w:t xml:space="preserve">Aplicación Móvil </w:t>
+      </w:r>
+      <w:r>
+        <w:rPr>
+          <w:rFonts w:ascii="Arial" w:eastAsia="Arial" w:hAnsi="Arial" w:cs="Arial"/>
+          <w:color w:val="000000" w:themeColor="text1"/>
+          <w:sz w:val="24"/>
+          <w:szCs w:val="24"/>
+        </w:rPr>
+        <w:t>p</w:t>
+      </w:r>
+      <w:r>
+        <w:rPr>
+          <w:rFonts w:ascii="Arial" w:eastAsia="Arial" w:hAnsi="Arial" w:cs="Arial"/>
+          <w:color w:val="000000" w:themeColor="text1"/>
+          <w:sz w:val="24"/>
+          <w:szCs w:val="24"/>
+        </w:rPr>
+        <w:t xml:space="preserve">ara </w:t>
+      </w:r>
+      <w:r>
+        <w:rPr>
+          <w:rFonts w:ascii="Arial" w:eastAsia="Arial" w:hAnsi="Arial" w:cs="Arial"/>
+          <w:color w:val="000000" w:themeColor="text1"/>
+          <w:sz w:val="24"/>
+          <w:szCs w:val="24"/>
+        </w:rPr>
+        <w:t>e</w:t>
+      </w:r>
+      <w:r>
+        <w:rPr>
+          <w:rFonts w:ascii="Arial" w:eastAsia="Arial" w:hAnsi="Arial" w:cs="Arial"/>
+          <w:color w:val="000000" w:themeColor="text1"/>
+          <w:sz w:val="24"/>
+          <w:szCs w:val="24"/>
+        </w:rPr>
+        <w:t xml:space="preserve">l Seguimiento Mundial </w:t>
+      </w:r>
+      <w:r>
+        <w:rPr>
+          <w:rFonts w:ascii="Arial" w:eastAsia="Arial" w:hAnsi="Arial" w:cs="Arial"/>
+          <w:color w:val="000000" w:themeColor="text1"/>
+          <w:sz w:val="24"/>
+          <w:szCs w:val="24"/>
+        </w:rPr>
+        <w:t>d</w:t>
+      </w:r>
+      <w:r>
+        <w:rPr>
+          <w:rFonts w:ascii="Arial" w:eastAsia="Arial" w:hAnsi="Arial" w:cs="Arial"/>
+          <w:color w:val="000000" w:themeColor="text1"/>
+          <w:sz w:val="24"/>
+          <w:szCs w:val="24"/>
+        </w:rPr>
+        <w:t xml:space="preserve">e Casos </w:t>
+      </w:r>
+      <w:r>
+        <w:rPr>
+          <w:rFonts w:ascii="Arial" w:eastAsia="Arial" w:hAnsi="Arial" w:cs="Arial"/>
+          <w:color w:val="000000" w:themeColor="text1"/>
+          <w:sz w:val="24"/>
+          <w:szCs w:val="24"/>
+        </w:rPr>
+        <w:t>d</w:t>
+      </w:r>
+      <w:r>
+        <w:rPr>
+          <w:rFonts w:ascii="Arial" w:eastAsia="Arial" w:hAnsi="Arial" w:cs="Arial"/>
+          <w:color w:val="000000" w:themeColor="text1"/>
+          <w:sz w:val="24"/>
+          <w:szCs w:val="24"/>
+        </w:rPr>
+        <w:t xml:space="preserve">e Covid-19 </w:t>
+      </w:r>
+      <w:r>
+        <w:rPr>
+          <w:rFonts w:ascii="Arial" w:eastAsia="Arial" w:hAnsi="Arial" w:cs="Arial"/>
+          <w:color w:val="000000" w:themeColor="text1"/>
+          <w:sz w:val="24"/>
+          <w:szCs w:val="24"/>
+        </w:rPr>
+        <w:t>c</w:t>
+      </w:r>
+      <w:r>
+        <w:rPr>
+          <w:rFonts w:ascii="Arial" w:eastAsia="Arial" w:hAnsi="Arial" w:cs="Arial"/>
+          <w:color w:val="000000" w:themeColor="text1"/>
+          <w:sz w:val="24"/>
+          <w:szCs w:val="24"/>
+        </w:rPr>
+        <w:t xml:space="preserve">on Datos </w:t>
+      </w:r>
+      <w:r>
+        <w:rPr>
+          <w:rFonts w:ascii="Arial" w:eastAsia="Arial" w:hAnsi="Arial" w:cs="Arial"/>
+          <w:color w:val="000000" w:themeColor="text1"/>
+          <w:sz w:val="24"/>
+          <w:szCs w:val="24"/>
+        </w:rPr>
+        <w:t>e</w:t>
+      </w:r>
+      <w:r>
+        <w:rPr>
+          <w:rFonts w:ascii="Arial" w:eastAsia="Arial" w:hAnsi="Arial" w:cs="Arial"/>
+          <w:color w:val="000000" w:themeColor="text1"/>
+          <w:sz w:val="24"/>
+          <w:szCs w:val="24"/>
+        </w:rPr>
+        <w:t>n Tiempo Real</w:t>
+      </w:r>
+      <w:r>
+        <w:rPr>
+          <w:rFonts w:ascii="Arial" w:eastAsia="Arial" w:hAnsi="Arial" w:cs="Arial"/>
+          <w:color w:val="000000" w:themeColor="text1"/>
+          <w:sz w:val="24"/>
+          <w:szCs w:val="24"/>
+        </w:rPr>
+        <w:t xml:space="preserve"> contempla lo siguiente:</w:t>
+      </w:r>
+    </w:p>
+    <w:p>
+      <w:pPr>
+        <w:spacing w:line="360" w:lineRule="auto"/>
+        <w:jc w:val="both"/>
+        <w:rPr>
+          <w:rFonts w:ascii="Arial" w:eastAsia="Arial" w:hAnsi="Arial" w:cs="Arial"/>
+          <w:color w:val="000000" w:themeColor="text1"/>
+          <w:sz w:val="24"/>
+          <w:szCs w:val="24"/>
+        </w:rPr>
+      </w:pPr>
+    </w:p>
     <w:sectPr>
-      <w:footerReference w:type="default" r:id="rId12"/>
+      <w:footerReference w:type="default" r:id="rId20"/>
       <w:pgSz w:w="11906" w:h="16838"/>
       <w:pgMar w:top="993" w:right="1701" w:bottom="1417" w:left="1701" w:header="708" w:footer="708" w:gutter="0"/>
       <w:pgNumType w:start="0"/>
@@ -5832,7 +6406,7 @@
 </file>
 
 <file path=word/endnotes.xml><?xml version="1.0" encoding="utf-8"?>
-<w:endnotes xmlns:wpc="http://schemas.microsoft.com/office/word/2010/wordprocessingCanvas" xmlns:cx="http://schemas.microsoft.com/office/drawing/2014/chartex" xmlns:cx1="http://schemas.microsoft.com/office/drawing/2015/9/8/chartex" xmlns:cx2="http://schemas.microsoft.com/office/drawing/2015/10/21/chartex" xmlns:cx3="http://schemas.microsoft.com/office/drawing/2016/5/9/chartex" xmlns:cx4="http://schemas.microsoft.com/office/drawing/2016/5/10/chartex" xmlns:cx5="http://schemas.microsoft.com/office/drawing/2016/5/11/chartex" xmlns:cx6="http://schemas.microsoft.com/office/drawing/2016/5/12/chartex" xmlns:cx7="http://schemas.microsoft.com/office/drawing/2016/5/13/chartex" xmlns:cx8="http://schemas.microsoft.com/office/drawing/2016/5/14/chartex" xmlns:mc="http://schemas.openxmlformats.org/markup-compatibility/2006" xmlns:aink="http://schemas.microsoft.com/office/drawing/2016/ink" xmlns:am3d="http://schemas.microsoft.com/office/drawing/2017/model3d" xmlns:o="urn:schemas-microsoft-com:office:office" xmlns:r="http://schemas.openxmlformats.org/officeDocument/2006/relationships" xmlns:m="http://schemas.openxmlformats.org/officeDocument/2006/math" xmlns:v="urn:schemas-microsoft-com:vml" xmlns:wp14="http://schemas.microsoft.com/office/word/2010/wordprocessingDrawing" xmlns:wp="http://schemas.openxmlformats.org/drawingml/2006/wordprocessingDrawing" xmlns:w10="urn:schemas-microsoft-com:office:word" xmlns:w="http://schemas.openxmlformats.org/wordprocessingml/2006/main" xmlns:w14="http://schemas.microsoft.com/office/word/2010/wordml" xmlns:w15="http://schemas.microsoft.com/office/word/2012/wordml" xmlns:w16cex="http://schemas.microsoft.com/office/word/2018/wordml/cex" xmlns:w16cid="http://schemas.microsoft.com/office/word/2016/wordml/cid" xmlns:w16="http://schemas.microsoft.com/office/word/2018/wordml" xmlns:w16se="http://schemas.microsoft.com/office/word/2015/wordml/symex" xmlns:wpg="http://schemas.microsoft.com/office/word/2010/wordprocessingGroup" xmlns:wpi="http://schemas.microsoft.com/office/word/2010/wordprocessingInk" xmlns:wne="http://schemas.microsoft.com/office/word/2006/wordml" xmlns:wps="http://schemas.microsoft.com/office/word/2010/wordprocessingShape" mc:Ignorable="w14 w15 w16se w16cid w16 w16cex wp14">
+<w:endnotes xmlns:wpc="http://schemas.microsoft.com/office/word/2010/wordprocessingCanvas" xmlns:cx="http://schemas.microsoft.com/office/drawing/2014/chartex" xmlns:cx1="http://schemas.microsoft.com/office/drawing/2015/9/8/chartex" xmlns:cx2="http://schemas.microsoft.com/office/drawing/2015/10/21/chartex" xmlns:cx3="http://schemas.microsoft.com/office/drawing/2016/5/9/chartex" xmlns:cx4="http://schemas.microsoft.com/office/drawing/2016/5/10/chartex" xmlns:cx5="http://schemas.microsoft.com/office/drawing/2016/5/11/chartex" xmlns:cx6="http://schemas.microsoft.com/office/drawing/2016/5/12/chartex" xmlns:cx7="http://schemas.microsoft.com/office/drawing/2016/5/13/chartex" xmlns:cx8="http://schemas.microsoft.com/office/drawing/2016/5/14/chartex" xmlns:mc="http://schemas.openxmlformats.org/markup-compatibility/2006" xmlns:aink="http://schemas.microsoft.com/office/drawing/2016/ink" xmlns:am3d="http://schemas.microsoft.com/office/drawing/2017/model3d" xmlns:o="urn:schemas-microsoft-com:office:office" xmlns:r="http://schemas.openxmlformats.org/officeDocument/2006/relationships" xmlns:m="http://schemas.openxmlformats.org/officeDocument/2006/math" xmlns:v="urn:schemas-microsoft-com:vml" xmlns:wp14="http://schemas.microsoft.com/office/word/2010/wordprocessingDrawing" xmlns:wp="http://schemas.openxmlformats.org/drawingml/2006/wordprocessingDrawing" xmlns:w10="urn:schemas-microsoft-com:office:word" xmlns:w="http://schemas.openxmlformats.org/wordprocessingml/2006/main" xmlns:w14="http://schemas.microsoft.com/office/word/2010/wordml" xmlns:w15="http://schemas.microsoft.com/office/word/2012/wordml" xmlns:w16cid="http://schemas.microsoft.com/office/word/2016/wordml/cid" xmlns:w16se="http://schemas.microsoft.com/office/word/2015/wordml/symex" xmlns:wpg="http://schemas.microsoft.com/office/word/2010/wordprocessingGroup" xmlns:wpi="http://schemas.microsoft.com/office/word/2010/wordprocessingInk" xmlns:wne="http://schemas.microsoft.com/office/word/2006/wordml" xmlns:wps="http://schemas.microsoft.com/office/word/2010/wordprocessingShape" mc:Ignorable="w14 w15 w16se w16cid wp14">
   <w:endnote w:type="separator" w:id="-1">
     <w:p>
       <w:pPr>
@@ -5857,7 +6431,7 @@
 </file>
 
 <file path=word/footer1.xml><?xml version="1.0" encoding="utf-8"?>
-<w:ftr xmlns:wpc="http://schemas.microsoft.com/office/word/2010/wordprocessingCanvas" xmlns:cx="http://schemas.microsoft.com/office/drawing/2014/chartex" xmlns:cx1="http://schemas.microsoft.com/office/drawing/2015/9/8/chartex" xmlns:cx2="http://schemas.microsoft.com/office/drawing/2015/10/21/chartex" xmlns:cx3="http://schemas.microsoft.com/office/drawing/2016/5/9/chartex" xmlns:cx4="http://schemas.microsoft.com/office/drawing/2016/5/10/chartex" xmlns:cx5="http://schemas.microsoft.com/office/drawing/2016/5/11/chartex" xmlns:cx6="http://schemas.microsoft.com/office/drawing/2016/5/12/chartex" xmlns:cx7="http://schemas.microsoft.com/office/drawing/2016/5/13/chartex" xmlns:cx8="http://schemas.microsoft.com/office/drawing/2016/5/14/chartex" xmlns:mc="http://schemas.openxmlformats.org/markup-compatibility/2006" xmlns:aink="http://schemas.microsoft.com/office/drawing/2016/ink" xmlns:am3d="http://schemas.microsoft.com/office/drawing/2017/model3d" xmlns:o="urn:schemas-microsoft-com:office:office" xmlns:r="http://schemas.openxmlformats.org/officeDocument/2006/relationships" xmlns:m="http://schemas.openxmlformats.org/officeDocument/2006/math" xmlns:v="urn:schemas-microsoft-com:vml" xmlns:wp14="http://schemas.microsoft.com/office/word/2010/wordprocessingDrawing" xmlns:wp="http://schemas.openxmlformats.org/drawingml/2006/wordprocessingDrawing" xmlns:w10="urn:schemas-microsoft-com:office:word" xmlns:w="http://schemas.openxmlformats.org/wordprocessingml/2006/main" xmlns:w14="http://schemas.microsoft.com/office/word/2010/wordml" xmlns:w15="http://schemas.microsoft.com/office/word/2012/wordml" xmlns:w16cex="http://schemas.microsoft.com/office/word/2018/wordml/cex" xmlns:w16cid="http://schemas.microsoft.com/office/word/2016/wordml/cid" xmlns:w16="http://schemas.microsoft.com/office/word/2018/wordml" xmlns:w16se="http://schemas.microsoft.com/office/word/2015/wordml/symex" xmlns:wpg="http://schemas.microsoft.com/office/word/2010/wordprocessingGroup" xmlns:wpi="http://schemas.microsoft.com/office/word/2010/wordprocessingInk" xmlns:wne="http://schemas.microsoft.com/office/word/2006/wordml" xmlns:wps="http://schemas.microsoft.com/office/word/2010/wordprocessingShape" mc:Ignorable="w14 w15 w16se w16cid w16 w16cex wp14">
+<w:ftr xmlns:wpc="http://schemas.microsoft.com/office/word/2010/wordprocessingCanvas" xmlns:cx="http://schemas.microsoft.com/office/drawing/2014/chartex" xmlns:cx1="http://schemas.microsoft.com/office/drawing/2015/9/8/chartex" xmlns:cx2="http://schemas.microsoft.com/office/drawing/2015/10/21/chartex" xmlns:cx3="http://schemas.microsoft.com/office/drawing/2016/5/9/chartex" xmlns:cx4="http://schemas.microsoft.com/office/drawing/2016/5/10/chartex" xmlns:cx5="http://schemas.microsoft.com/office/drawing/2016/5/11/chartex" xmlns:cx6="http://schemas.microsoft.com/office/drawing/2016/5/12/chartex" xmlns:cx7="http://schemas.microsoft.com/office/drawing/2016/5/13/chartex" xmlns:cx8="http://schemas.microsoft.com/office/drawing/2016/5/14/chartex" xmlns:mc="http://schemas.openxmlformats.org/markup-compatibility/2006" xmlns:aink="http://schemas.microsoft.com/office/drawing/2016/ink" xmlns:am3d="http://schemas.microsoft.com/office/drawing/2017/model3d" xmlns:o="urn:schemas-microsoft-com:office:office" xmlns:r="http://schemas.openxmlformats.org/officeDocument/2006/relationships" xmlns:m="http://schemas.openxmlformats.org/officeDocument/2006/math" xmlns:v="urn:schemas-microsoft-com:vml" xmlns:wp14="http://schemas.microsoft.com/office/word/2010/wordprocessingDrawing" xmlns:wp="http://schemas.openxmlformats.org/drawingml/2006/wordprocessingDrawing" xmlns:w10="urn:schemas-microsoft-com:office:word" xmlns:w="http://schemas.openxmlformats.org/wordprocessingml/2006/main" xmlns:w14="http://schemas.microsoft.com/office/word/2010/wordml" xmlns:w15="http://schemas.microsoft.com/office/word/2012/wordml" xmlns:w16cid="http://schemas.microsoft.com/office/word/2016/wordml/cid" xmlns:w16se="http://schemas.microsoft.com/office/word/2015/wordml/symex" xmlns:wpg="http://schemas.microsoft.com/office/word/2010/wordprocessingGroup" xmlns:wpi="http://schemas.microsoft.com/office/word/2010/wordprocessingInk" xmlns:wne="http://schemas.microsoft.com/office/word/2006/wordml" xmlns:wps="http://schemas.microsoft.com/office/word/2010/wordprocessingShape" mc:Ignorable="w14 w15 w16se w16cid wp14">
   <w:p>
     <w:pPr>
       <w:pStyle w:val="Piedepgina"/>
@@ -5920,11 +6494,14 @@
       <w:pStyle w:val="Piedepgina"/>
     </w:pPr>
   </w:p>
+  <w:p/>
+  <w:p/>
+  <w:p/>
 </w:ftr>
 </file>
 
 <file path=word/footnotes.xml><?xml version="1.0" encoding="utf-8"?>
-<w:footnotes xmlns:wpc="http://schemas.microsoft.com/office/word/2010/wordprocessingCanvas" xmlns:cx="http://schemas.microsoft.com/office/drawing/2014/chartex" xmlns:cx1="http://schemas.microsoft.com/office/drawing/2015/9/8/chartex" xmlns:cx2="http://schemas.microsoft.com/office/drawing/2015/10/21/chartex" xmlns:cx3="http://schemas.microsoft.com/office/drawing/2016/5/9/chartex" xmlns:cx4="http://schemas.microsoft.com/office/drawing/2016/5/10/chartex" xmlns:cx5="http://schemas.microsoft.com/office/drawing/2016/5/11/chartex" xmlns:cx6="http://schemas.microsoft.com/office/drawing/2016/5/12/chartex" xmlns:cx7="http://schemas.microsoft.com/office/drawing/2016/5/13/chartex" xmlns:cx8="http://schemas.microsoft.com/office/drawing/2016/5/14/chartex" xmlns:mc="http://schemas.openxmlformats.org/markup-compatibility/2006" xmlns:aink="http://schemas.microsoft.com/office/drawing/2016/ink" xmlns:am3d="http://schemas.microsoft.com/office/drawing/2017/model3d" xmlns:o="urn:schemas-microsoft-com:office:office" xmlns:r="http://schemas.openxmlformats.org/officeDocument/2006/relationships" xmlns:m="http://schemas.openxmlformats.org/officeDocument/2006/math" xmlns:v="urn:schemas-microsoft-com:vml" xmlns:wp14="http://schemas.microsoft.com/office/word/2010/wordprocessingDrawing" xmlns:wp="http://schemas.openxmlformats.org/drawingml/2006/wordprocessingDrawing" xmlns:w10="urn:schemas-microsoft-com:office:word" xmlns:w="http://schemas.openxmlformats.org/wordprocessingml/2006/main" xmlns:w14="http://schemas.microsoft.com/office/word/2010/wordml" xmlns:w15="http://schemas.microsoft.com/office/word/2012/wordml" xmlns:w16cex="http://schemas.microsoft.com/office/word/2018/wordml/cex" xmlns:w16cid="http://schemas.microsoft.com/office/word/2016/wordml/cid" xmlns:w16="http://schemas.microsoft.com/office/word/2018/wordml" xmlns:w16se="http://schemas.microsoft.com/office/word/2015/wordml/symex" xmlns:wpg="http://schemas.microsoft.com/office/word/2010/wordprocessingGroup" xmlns:wpi="http://schemas.microsoft.com/office/word/2010/wordprocessingInk" xmlns:wne="http://schemas.microsoft.com/office/word/2006/wordml" xmlns:wps="http://schemas.microsoft.com/office/word/2010/wordprocessingShape" mc:Ignorable="w14 w15 w16se w16cid w16 w16cex wp14">
+<w:footnotes xmlns:wpc="http://schemas.microsoft.com/office/word/2010/wordprocessingCanvas" xmlns:cx="http://schemas.microsoft.com/office/drawing/2014/chartex" xmlns:cx1="http://schemas.microsoft.com/office/drawing/2015/9/8/chartex" xmlns:cx2="http://schemas.microsoft.com/office/drawing/2015/10/21/chartex" xmlns:cx3="http://schemas.microsoft.com/office/drawing/2016/5/9/chartex" xmlns:cx4="http://schemas.microsoft.com/office/drawing/2016/5/10/chartex" xmlns:cx5="http://schemas.microsoft.com/office/drawing/2016/5/11/chartex" xmlns:cx6="http://schemas.microsoft.com/office/drawing/2016/5/12/chartex" xmlns:cx7="http://schemas.microsoft.com/office/drawing/2016/5/13/chartex" xmlns:cx8="http://schemas.microsoft.com/office/drawing/2016/5/14/chartex" xmlns:mc="http://schemas.openxmlformats.org/markup-compatibility/2006" xmlns:aink="http://schemas.microsoft.com/office/drawing/2016/ink" xmlns:am3d="http://schemas.microsoft.com/office/drawing/2017/model3d" xmlns:o="urn:schemas-microsoft-com:office:office" xmlns:r="http://schemas.openxmlformats.org/officeDocument/2006/relationships" xmlns:m="http://schemas.openxmlformats.org/officeDocument/2006/math" xmlns:v="urn:schemas-microsoft-com:vml" xmlns:wp14="http://schemas.microsoft.com/office/word/2010/wordprocessingDrawing" xmlns:wp="http://schemas.openxmlformats.org/drawingml/2006/wordprocessingDrawing" xmlns:w10="urn:schemas-microsoft-com:office:word" xmlns:w="http://schemas.openxmlformats.org/wordprocessingml/2006/main" xmlns:w14="http://schemas.microsoft.com/office/word/2010/wordml" xmlns:w15="http://schemas.microsoft.com/office/word/2012/wordml" xmlns:w16cid="http://schemas.microsoft.com/office/word/2016/wordml/cid" xmlns:w16se="http://schemas.microsoft.com/office/word/2015/wordml/symex" xmlns:wpg="http://schemas.microsoft.com/office/word/2010/wordprocessingGroup" xmlns:wpi="http://schemas.microsoft.com/office/word/2010/wordprocessingInk" xmlns:wne="http://schemas.microsoft.com/office/word/2006/wordml" xmlns:wps="http://schemas.microsoft.com/office/word/2010/wordprocessingShape" mc:Ignorable="w14 w15 w16se w16cid wp14">
   <w:footnote w:type="separator" w:id="-1">
     <w:p>
       <w:pPr>
@@ -5949,7 +6526,7 @@
 </file>
 
 <file path=word/numbering.xml><?xml version="1.0" encoding="utf-8"?>
-<w:numbering xmlns:wpc="http://schemas.microsoft.com/office/word/2010/wordprocessingCanvas" xmlns:cx="http://schemas.microsoft.com/office/drawing/2014/chartex" xmlns:cx1="http://schemas.microsoft.com/office/drawing/2015/9/8/chartex" xmlns:cx2="http://schemas.microsoft.com/office/drawing/2015/10/21/chartex" xmlns:cx3="http://schemas.microsoft.com/office/drawing/2016/5/9/chartex" xmlns:cx4="http://schemas.microsoft.com/office/drawing/2016/5/10/chartex" xmlns:cx5="http://schemas.microsoft.com/office/drawing/2016/5/11/chartex" xmlns:cx6="http://schemas.microsoft.com/office/drawing/2016/5/12/chartex" xmlns:cx7="http://schemas.microsoft.com/office/drawing/2016/5/13/chartex" xmlns:cx8="http://schemas.microsoft.com/office/drawing/2016/5/14/chartex" xmlns:mc="http://schemas.openxmlformats.org/markup-compatibility/2006" xmlns:aink="http://schemas.microsoft.com/office/drawing/2016/ink" xmlns:am3d="http://schemas.microsoft.com/office/drawing/2017/model3d" xmlns:o="urn:schemas-microsoft-com:office:office" xmlns:r="http://schemas.openxmlformats.org/officeDocument/2006/relationships" xmlns:m="http://schemas.openxmlformats.org/officeDocument/2006/math" xmlns:v="urn:schemas-microsoft-com:vml" xmlns:wp14="http://schemas.microsoft.com/office/word/2010/wordprocessingDrawing" xmlns:wp="http://schemas.openxmlformats.org/drawingml/2006/wordprocessingDrawing" xmlns:w10="urn:schemas-microsoft-com:office:word" xmlns:w="http://schemas.openxmlformats.org/wordprocessingml/2006/main" xmlns:w14="http://schemas.microsoft.com/office/word/2010/wordml" xmlns:w15="http://schemas.microsoft.com/office/word/2012/wordml" xmlns:w16cex="http://schemas.microsoft.com/office/word/2018/wordml/cex" xmlns:w16cid="http://schemas.microsoft.com/office/word/2016/wordml/cid" xmlns:w16="http://schemas.microsoft.com/office/word/2018/wordml" xmlns:w16se="http://schemas.microsoft.com/office/word/2015/wordml/symex" xmlns:wpg="http://schemas.microsoft.com/office/word/2010/wordprocessingGroup" xmlns:wpi="http://schemas.microsoft.com/office/word/2010/wordprocessingInk" xmlns:wne="http://schemas.microsoft.com/office/word/2006/wordml" xmlns:wps="http://schemas.microsoft.com/office/word/2010/wordprocessingShape" mc:Ignorable="w14 w15 w16se w16cid w16 w16cex wp14">
+<w:numbering xmlns:wpc="http://schemas.microsoft.com/office/word/2010/wordprocessingCanvas" xmlns:cx="http://schemas.microsoft.com/office/drawing/2014/chartex" xmlns:cx1="http://schemas.microsoft.com/office/drawing/2015/9/8/chartex" xmlns:cx2="http://schemas.microsoft.com/office/drawing/2015/10/21/chartex" xmlns:cx3="http://schemas.microsoft.com/office/drawing/2016/5/9/chartex" xmlns:cx4="http://schemas.microsoft.com/office/drawing/2016/5/10/chartex" xmlns:cx5="http://schemas.microsoft.com/office/drawing/2016/5/11/chartex" xmlns:cx6="http://schemas.microsoft.com/office/drawing/2016/5/12/chartex" xmlns:cx7="http://schemas.microsoft.com/office/drawing/2016/5/13/chartex" xmlns:cx8="http://schemas.microsoft.com/office/drawing/2016/5/14/chartex" xmlns:mc="http://schemas.openxmlformats.org/markup-compatibility/2006" xmlns:aink="http://schemas.microsoft.com/office/drawing/2016/ink" xmlns:am3d="http://schemas.microsoft.com/office/drawing/2017/model3d" xmlns:o="urn:schemas-microsoft-com:office:office" xmlns:r="http://schemas.openxmlformats.org/officeDocument/2006/relationships" xmlns:m="http://schemas.openxmlformats.org/officeDocument/2006/math" xmlns:v="urn:schemas-microsoft-com:vml" xmlns:wp14="http://schemas.microsoft.com/office/word/2010/wordprocessingDrawing" xmlns:wp="http://schemas.openxmlformats.org/drawingml/2006/wordprocessingDrawing" xmlns:w10="urn:schemas-microsoft-com:office:word" xmlns:w="http://schemas.openxmlformats.org/wordprocessingml/2006/main" xmlns:w14="http://schemas.microsoft.com/office/word/2010/wordml" xmlns:w15="http://schemas.microsoft.com/office/word/2012/wordml" xmlns:w16cid="http://schemas.microsoft.com/office/word/2016/wordml/cid" xmlns:w16se="http://schemas.microsoft.com/office/word/2015/wordml/symex" xmlns:wpg="http://schemas.microsoft.com/office/word/2010/wordprocessingGroup" xmlns:wpi="http://schemas.microsoft.com/office/word/2010/wordprocessingInk" xmlns:wne="http://schemas.microsoft.com/office/word/2006/wordml" xmlns:wps="http://schemas.microsoft.com/office/word/2010/wordprocessingShape" mc:Ignorable="w14 w15 w16se w16cid wp14">
   <w:abstractNum w:abstractNumId="0" w15:restartNumberingAfterBreak="0">
     <w:nsid w:val="121140DB"/>
     <w:multiLevelType w:val="multilevel"/>
@@ -8998,7 +9575,7 @@
 </file>
 
 <file path=word/styles.xml><?xml version="1.0" encoding="utf-8"?>
-<w:styles xmlns:mc="http://schemas.openxmlformats.org/markup-compatibility/2006" xmlns:r="http://schemas.openxmlformats.org/officeDocument/2006/relationships" xmlns:w="http://schemas.openxmlformats.org/wordprocessingml/2006/main" xmlns:w14="http://schemas.microsoft.com/office/word/2010/wordml" xmlns:w15="http://schemas.microsoft.com/office/word/2012/wordml" xmlns:w16cex="http://schemas.microsoft.com/office/word/2018/wordml/cex" xmlns:w16cid="http://schemas.microsoft.com/office/word/2016/wordml/cid" xmlns:w16="http://schemas.microsoft.com/office/word/2018/wordml" xmlns:w16se="http://schemas.microsoft.com/office/word/2015/wordml/symex" mc:Ignorable="w14 w15 w16se w16cid w16 w16cex">
+<w:styles xmlns:mc="http://schemas.openxmlformats.org/markup-compatibility/2006" xmlns:r="http://schemas.openxmlformats.org/officeDocument/2006/relationships" xmlns:w="http://schemas.openxmlformats.org/wordprocessingml/2006/main" xmlns:w14="http://schemas.microsoft.com/office/word/2010/wordml" xmlns:w15="http://schemas.microsoft.com/office/word/2012/wordml" xmlns:w16cid="http://schemas.microsoft.com/office/word/2016/wordml/cid" xmlns:w16se="http://schemas.microsoft.com/office/word/2015/wordml/symex" mc:Ignorable="w14 w15 w16se w16cid">
   <w:docDefaults>
     <w:rPrDefault>
       <w:rPr>

</xml_diff>